<commit_message>
Student #2 Individual Report
</commit_message>
<xml_diff>
--- a/reports/Individual/Student #2/04 Requirements - Student #2.docx
+++ b/reports/Individual/Student #2/04 Requirements - Student #2.docx
@@ -1,6 +1,6 @@
 
 <file path=word/document.xml><?xml version="1.0" encoding="utf-8"?>
-<w:document xmlns:wpc="http://schemas.microsoft.com/office/word/2010/wordprocessingCanvas" xmlns:cx="http://schemas.microsoft.com/office/drawing/2014/chartex" xmlns:cx1="http://schemas.microsoft.com/office/drawing/2015/9/8/chartex" xmlns:cx2="http://schemas.microsoft.com/office/drawing/2015/10/21/chartex" xmlns:cx3="http://schemas.microsoft.com/office/drawing/2016/5/9/chartex" xmlns:cx4="http://schemas.microsoft.com/office/drawing/2016/5/10/chartex" xmlns:cx5="http://schemas.microsoft.com/office/drawing/2016/5/11/chartex" xmlns:cx6="http://schemas.microsoft.com/office/drawing/2016/5/12/chartex" xmlns:cx7="http://schemas.microsoft.com/office/drawing/2016/5/13/chartex" xmlns:cx8="http://schemas.microsoft.com/office/drawing/2016/5/14/chartex" xmlns:mc="http://schemas.openxmlformats.org/markup-compatibility/2006" xmlns:aink="http://schemas.microsoft.com/office/drawing/2016/ink" xmlns:am3d="http://schemas.microsoft.com/office/drawing/2017/model3d" xmlns:o="urn:schemas-microsoft-com:office:office" xmlns:oel="http://schemas.microsoft.com/office/2019/extlst" xmlns:r="http://schemas.openxmlformats.org/officeDocument/2006/relationships" xmlns:m="http://schemas.openxmlformats.org/officeDocument/2006/math" xmlns:v="urn:schemas-microsoft-com:vml" xmlns:wp14="http://schemas.microsoft.com/office/word/2010/wordprocessingDrawing" xmlns:wp="http://schemas.openxmlformats.org/drawingml/2006/wordprocessingDrawing" xmlns:w10="urn:schemas-microsoft-com:office:word" xmlns:w="http://schemas.openxmlformats.org/wordprocessingml/2006/main" xmlns:w14="http://schemas.microsoft.com/office/word/2010/wordml" xmlns:w15="http://schemas.microsoft.com/office/word/2012/wordml" xmlns:w16cex="http://schemas.microsoft.com/office/word/2018/wordml/cex" xmlns:w16cid="http://schemas.microsoft.com/office/word/2016/wordml/cid" xmlns:w16="http://schemas.microsoft.com/office/word/2018/wordml" xmlns:w16sdtdh="http://schemas.microsoft.com/office/word/2020/wordml/sdtdatahash" xmlns:w16se="http://schemas.microsoft.com/office/word/2015/wordml/symex" xmlns:wpg="http://schemas.microsoft.com/office/word/2010/wordprocessingGroup" xmlns:wpi="http://schemas.microsoft.com/office/word/2010/wordprocessingInk" xmlns:wne="http://schemas.microsoft.com/office/word/2006/wordml" xmlns:wps="http://schemas.microsoft.com/office/word/2010/wordprocessingShape" mc:Ignorable="w14 w15 w16se w16cid w16 w16cex w16sdtdh wp14">
+<w:document xmlns:wpc="http://schemas.microsoft.com/office/word/2010/wordprocessingCanvas" xmlns:cx="http://schemas.microsoft.com/office/drawing/2014/chartex" xmlns:cx1="http://schemas.microsoft.com/office/drawing/2015/9/8/chartex" xmlns:cx2="http://schemas.microsoft.com/office/drawing/2015/10/21/chartex" xmlns:cx3="http://schemas.microsoft.com/office/drawing/2016/5/9/chartex" xmlns:cx4="http://schemas.microsoft.com/office/drawing/2016/5/10/chartex" xmlns:cx5="http://schemas.microsoft.com/office/drawing/2016/5/11/chartex" xmlns:cx6="http://schemas.microsoft.com/office/drawing/2016/5/12/chartex" xmlns:cx7="http://schemas.microsoft.com/office/drawing/2016/5/13/chartex" xmlns:cx8="http://schemas.microsoft.com/office/drawing/2016/5/14/chartex" xmlns:mc="http://schemas.openxmlformats.org/markup-compatibility/2006" xmlns:aink="http://schemas.microsoft.com/office/drawing/2016/ink" xmlns:am3d="http://schemas.microsoft.com/office/drawing/2017/model3d" xmlns:o="urn:schemas-microsoft-com:office:office" xmlns:r="http://schemas.openxmlformats.org/officeDocument/2006/relationships" xmlns:m="http://schemas.openxmlformats.org/officeDocument/2006/math" xmlns:v="urn:schemas-microsoft-com:vml" xmlns:wp14="http://schemas.microsoft.com/office/word/2010/wordprocessingDrawing" xmlns:wp="http://schemas.openxmlformats.org/drawingml/2006/wordprocessingDrawing" xmlns:w10="urn:schemas-microsoft-com:office:word" xmlns:w="http://schemas.openxmlformats.org/wordprocessingml/2006/main" xmlns:w14="http://schemas.microsoft.com/office/word/2010/wordml" xmlns:w15="http://schemas.microsoft.com/office/word/2012/wordml" xmlns:w16cex="http://schemas.microsoft.com/office/word/2018/wordml/cex" xmlns:w16cid="http://schemas.microsoft.com/office/word/2016/wordml/cid" xmlns:w16="http://schemas.microsoft.com/office/word/2018/wordml" xmlns:w16se="http://schemas.microsoft.com/office/word/2015/wordml/symex" xmlns:wpg="http://schemas.microsoft.com/office/word/2010/wordprocessingGroup" xmlns:wpi="http://schemas.microsoft.com/office/word/2010/wordprocessingInk" xmlns:wne="http://schemas.microsoft.com/office/word/2006/wordml" xmlns:wps="http://schemas.microsoft.com/office/word/2010/wordprocessingShape" mc:Ignorable="w14 w15 w16se w16cid w16 w16cex wp14">
   <w:body>
     <w:p>
       <w:pPr>
@@ -103,12 +103,37 @@
                 <w15:appearance w15:val="hidden"/>
                 <w:text/>
               </w:sdtPr>
+              <w:sdtEndPr/>
               <w:sdtContent>
                 <w:r>
                   <w:rPr>
                     <w:rFonts w:asciiTheme="majorHAnsi" w:hAnsiTheme="majorHAnsi" w:cstheme="majorHAnsi"/>
                   </w:rPr>
-                  <w:t xml:space="preserve"> CX.YYY  </w:t>
+                  <w:t xml:space="preserve"> C</w:t>
+                </w:r>
+                <w:r>
+                  <w:rPr>
+                    <w:rFonts w:asciiTheme="majorHAnsi" w:hAnsiTheme="majorHAnsi" w:cstheme="majorHAnsi"/>
+                  </w:rPr>
+                  <w:t>1</w:t>
+                </w:r>
+                <w:r>
+                  <w:rPr>
+                    <w:rFonts w:asciiTheme="majorHAnsi" w:hAnsiTheme="majorHAnsi" w:cstheme="majorHAnsi"/>
+                  </w:rPr>
+                  <w:t>.</w:t>
+                </w:r>
+                <w:r>
+                  <w:rPr>
+                    <w:rFonts w:asciiTheme="majorHAnsi" w:hAnsiTheme="majorHAnsi" w:cstheme="majorHAnsi"/>
+                  </w:rPr>
+                  <w:t>030</w:t>
+                </w:r>
+                <w:r>
+                  <w:rPr>
+                    <w:rFonts w:asciiTheme="majorHAnsi" w:hAnsiTheme="majorHAnsi" w:cstheme="majorHAnsi"/>
+                  </w:rPr>
+                  <w:t xml:space="preserve">  </w:t>
                 </w:r>
               </w:sdtContent>
             </w:sdt>
@@ -173,7 +198,7 @@
                   <w:rPr>
                     <w:rFonts w:asciiTheme="majorHAnsi" w:hAnsiTheme="majorHAnsi" w:cstheme="majorHAnsi"/>
                   </w:rPr>
-                  <w:t xml:space="preserve"> https://github.com/xxxx  </w:t>
+                  <w:t xml:space="preserve"> https://github.com/yesgarfue/Acme-SF-D01</w:t>
                 </w:r>
               </w:sdtContent>
             </w:sdt>
@@ -253,12 +278,13 @@
                 <w15:appearance w15:val="hidden"/>
                 <w:text/>
               </w:sdtPr>
+              <w:sdtEndPr/>
               <w:sdtContent>
                 <w:r>
                   <w:rPr>
                     <w:rFonts w:asciiTheme="majorHAnsi" w:hAnsiTheme="majorHAnsi" w:cstheme="majorHAnsi"/>
                   </w:rPr>
-                  <w:t>DNI, NIE, or passport number</w:t>
+                  <w:t>53739238Z</w:t>
                 </w:r>
               </w:sdtContent>
             </w:sdt>
@@ -307,6 +333,7 @@
                 <w15:appearance w15:val="hidden"/>
                 <w:text/>
               </w:sdtPr>
+              <w:sdtEndPr/>
               <w:sdtContent>
                 <w:r>
                   <w:rPr>
@@ -314,19 +341,17 @@
                   </w:rPr>
                   <w:t xml:space="preserve"> </w:t>
                 </w:r>
-                <w:proofErr w:type="spellStart"/>
                 <w:r>
                   <w:rPr>
                     <w:rFonts w:asciiTheme="majorHAnsi" w:hAnsiTheme="majorHAnsi" w:cstheme="majorHAnsi"/>
                   </w:rPr>
-                  <w:t>uvus</w:t>
+                  <w:t>carmarbar9</w:t>
                 </w:r>
-                <w:proofErr w:type="spellEnd"/>
                 <w:r>
                   <w:rPr>
                     <w:rFonts w:asciiTheme="majorHAnsi" w:hAnsiTheme="majorHAnsi" w:cstheme="majorHAnsi"/>
                   </w:rPr>
-                  <w:t xml:space="preserve">  </w:t>
+                  <w:t xml:space="preserve"> </w:t>
                 </w:r>
               </w:sdtContent>
             </w:sdt>
@@ -373,12 +398,25 @@
                 <w15:appearance w15:val="hidden"/>
                 <w:text/>
               </w:sdtPr>
+              <w:sdtEndPr/>
               <w:sdtContent>
                 <w:r>
                   <w:rPr>
                     <w:rFonts w:asciiTheme="majorHAnsi" w:hAnsiTheme="majorHAnsi" w:cstheme="majorHAnsi"/>
                   </w:rPr>
-                  <w:t xml:space="preserve"> Surnames, Name  </w:t>
+                  <w:t xml:space="preserve"> </w:t>
+                </w:r>
+                <w:r>
+                  <w:rPr>
+                    <w:rFonts w:asciiTheme="majorHAnsi" w:hAnsiTheme="majorHAnsi" w:cstheme="majorHAnsi"/>
+                  </w:rPr>
+                  <w:t>Martín de Prado Barragán, Carlos</w:t>
+                </w:r>
+                <w:r>
+                  <w:rPr>
+                    <w:rFonts w:asciiTheme="majorHAnsi" w:hAnsiTheme="majorHAnsi" w:cstheme="majorHAnsi"/>
+                  </w:rPr>
+                  <w:t xml:space="preserve">  </w:t>
                 </w:r>
               </w:sdtContent>
             </w:sdt>
@@ -425,12 +463,25 @@
                 <w15:appearance w15:val="hidden"/>
                 <w:text/>
               </w:sdtPr>
+              <w:sdtEndPr/>
               <w:sdtContent>
                 <w:r>
                   <w:rPr>
                     <w:rFonts w:asciiTheme="majorHAnsi" w:hAnsiTheme="majorHAnsi" w:cstheme="majorHAnsi"/>
                   </w:rPr>
-                  <w:t xml:space="preserve"> role1, role2, role3  </w:t>
+                  <w:t xml:space="preserve"> </w:t>
+                </w:r>
+                <w:r>
+                  <w:rPr>
+                    <w:rFonts w:asciiTheme="majorHAnsi" w:hAnsiTheme="majorHAnsi" w:cstheme="majorHAnsi"/>
+                  </w:rPr>
+                  <w:t>Developer, Operator</w:t>
+                </w:r>
+                <w:r>
+                  <w:rPr>
+                    <w:rFonts w:asciiTheme="majorHAnsi" w:hAnsiTheme="majorHAnsi" w:cstheme="majorHAnsi"/>
+                  </w:rPr>
+                  <w:t xml:space="preserve">  </w:t>
                 </w:r>
               </w:sdtContent>
             </w:sdt>
@@ -496,12 +547,25 @@
                 <w15:appearance w15:val="hidden"/>
                 <w:text/>
               </w:sdtPr>
+              <w:sdtEndPr/>
               <w:sdtContent>
                 <w:r>
                   <w:rPr>
                     <w:rFonts w:asciiTheme="majorHAnsi" w:hAnsiTheme="majorHAnsi" w:cstheme="majorHAnsi"/>
                   </w:rPr>
-                  <w:t xml:space="preserve"> place month day, year </w:t>
+                  <w:t xml:space="preserve"> </w:t>
+                </w:r>
+                <w:r>
+                  <w:rPr>
+                    <w:rFonts w:asciiTheme="majorHAnsi" w:hAnsiTheme="majorHAnsi" w:cstheme="majorHAnsi"/>
+                  </w:rPr>
+                  <w:t>Sevilla, 16 de Febrero, 2024</w:t>
+                </w:r>
+                <w:r>
+                  <w:rPr>
+                    <w:rFonts w:asciiTheme="majorHAnsi" w:hAnsiTheme="majorHAnsi" w:cstheme="majorHAnsi"/>
+                  </w:rPr>
+                  <w:t xml:space="preserve"> </w:t>
                 </w:r>
               </w:sdtContent>
             </w:sdt>
@@ -749,12 +813,25 @@
           <w15:appearance w15:val="hidden"/>
           <w:text/>
         </w:sdtPr>
+        <w:sdtEndPr/>
         <w:sdtContent>
           <w:r>
             <w:rPr>
               <w:rFonts w:asciiTheme="majorHAnsi" w:hAnsiTheme="majorHAnsi" w:cstheme="majorHAnsi"/>
             </w:rPr>
-            <w:t xml:space="preserve">   </w:t>
+            <w:t xml:space="preserve">  </w:t>
+          </w:r>
+          <w:r>
+            <w:rPr>
+              <w:rFonts w:asciiTheme="majorHAnsi" w:hAnsiTheme="majorHAnsi" w:cstheme="majorHAnsi"/>
+            </w:rPr>
+            <w:t>x</w:t>
+          </w:r>
+          <w:r>
+            <w:rPr>
+              <w:rFonts w:asciiTheme="majorHAnsi" w:hAnsiTheme="majorHAnsi" w:cstheme="majorHAnsi"/>
+            </w:rPr>
+            <w:t xml:space="preserve"> </w:t>
           </w:r>
         </w:sdtContent>
       </w:sdt>
@@ -1109,6 +1186,7 @@
           <w15:appearance w15:val="hidden"/>
           <w:text/>
         </w:sdtPr>
+        <w:sdtEndPr/>
         <w:sdtContent>
           <w:r>
             <w:rPr>
@@ -1259,6 +1337,7 @@
           <w15:appearance w15:val="hidden"/>
           <w:text/>
         </w:sdtPr>
+        <w:sdtEndPr/>
         <w:sdtContent>
           <w:r>
             <w:rPr>
@@ -1381,6 +1460,7 @@
           </w:placeholder>
           <w:text/>
         </w:sdtPr>
+        <w:sdtEndPr/>
         <w:sdtContent>
           <w:r>
             <w:rPr>
@@ -1578,6 +1658,7 @@
           <w15:appearance w15:val="hidden"/>
           <w:text/>
         </w:sdtPr>
+        <w:sdtEndPr/>
         <w:sdtContent>
           <w:r>
             <w:rPr>
@@ -1638,16 +1719,8 @@
           <w:rFonts w:cstheme="majorHAnsi"/>
         </w:rPr>
         <w:lastRenderedPageBreak/>
-        <w:t xml:space="preserve">MANDATORY Deliverable D03: implementing </w:t>
-      </w:r>
-      <w:proofErr w:type="gramStart"/>
-      <w:r>
-        <w:rPr>
-          <w:rFonts w:cstheme="majorHAnsi"/>
-        </w:rPr>
-        <w:t>features</w:t>
-      </w:r>
-      <w:proofErr w:type="gramEnd"/>
+        <w:t>MANDATORY Deliverable D03: implementing features</w:t>
+      </w:r>
     </w:p>
     <w:p>
       <w:pPr>
@@ -1848,21 +1921,7 @@
         <w:rPr>
           <w:rFonts w:asciiTheme="majorHAnsi" w:hAnsiTheme="majorHAnsi" w:cstheme="majorHAnsi"/>
         </w:rPr>
-        <w:t xml:space="preserve"> can be updated or deleted </w:t>
-      </w:r>
-      <w:proofErr w:type="gramStart"/>
-      <w:r>
-        <w:rPr>
-          <w:rFonts w:asciiTheme="majorHAnsi" w:hAnsiTheme="majorHAnsi" w:cstheme="majorHAnsi"/>
-        </w:rPr>
-        <w:t>as long as</w:t>
-      </w:r>
-      <w:proofErr w:type="gramEnd"/>
-      <w:r>
-        <w:rPr>
-          <w:rFonts w:asciiTheme="majorHAnsi" w:hAnsiTheme="majorHAnsi" w:cstheme="majorHAnsi"/>
-        </w:rPr>
-        <w:t xml:space="preserve"> they have not been published. For a </w:t>
+        <w:t xml:space="preserve"> can be updated or deleted as long as they have not been published. For a </w:t>
       </w:r>
       <w:r>
         <w:rPr>
@@ -1914,6 +1973,7 @@
           <w15:appearance w15:val="hidden"/>
           <w:text/>
         </w:sdtPr>
+        <w:sdtEndPr/>
         <w:sdtContent>
           <w:r>
             <w:rPr>
@@ -2120,19 +2180,11 @@
         </w:rPr>
         <w:t xml:space="preserve">progress log </w:t>
       </w:r>
-      <w:proofErr w:type="gramStart"/>
-      <w:r>
-        <w:rPr>
-          <w:rFonts w:asciiTheme="majorHAnsi" w:hAnsiTheme="majorHAnsi" w:cstheme="majorHAnsi"/>
-        </w:rPr>
-        <w:t>as long as</w:t>
-      </w:r>
-      <w:proofErr w:type="gramEnd"/>
-      <w:r>
-        <w:rPr>
-          <w:rFonts w:asciiTheme="majorHAnsi" w:hAnsiTheme="majorHAnsi" w:cstheme="majorHAnsi"/>
-        </w:rPr>
-        <w:t xml:space="preserve"> it is not published.</w:t>
+      <w:r>
+        <w:rPr>
+          <w:rFonts w:asciiTheme="majorHAnsi" w:hAnsiTheme="majorHAnsi" w:cstheme="majorHAnsi"/>
+        </w:rPr>
+        <w:t>as long as it is not published.</w:t>
       </w:r>
     </w:p>
     <w:permStart w:id="66585966" w:edGrp="everyone"/>
@@ -2156,6 +2208,7 @@
           <w15:appearance w15:val="hidden"/>
           <w:text/>
         </w:sdtPr>
+        <w:sdtEndPr/>
         <w:sdtContent>
           <w:r>
             <w:rPr>
@@ -2264,6 +2317,7 @@
           <w15:appearance w15:val="hidden"/>
           <w:text/>
         </w:sdtPr>
+        <w:sdtEndPr/>
         <w:sdtContent>
           <w:r>
             <w:rPr>
@@ -2513,6 +2567,7 @@
           </w:placeholder>
           <w:text/>
         </w:sdtPr>
+        <w:sdtEndPr/>
         <w:sdtContent>
           <w:r>
             <w:rPr>
@@ -2578,6 +2633,7 @@
           </w:placeholder>
           <w:text/>
         </w:sdtPr>
+        <w:sdtEndPr/>
         <w:sdtContent>
           <w:r>
             <w:rPr>
@@ -2788,6 +2844,7 @@
           <w15:appearance w15:val="hidden"/>
           <w:text/>
         </w:sdtPr>
+        <w:sdtEndPr/>
         <w:sdtContent>
           <w:r>
             <w:rPr>
@@ -2843,6 +2900,7 @@
           <w15:appearance w15:val="hidden"/>
           <w:text/>
         </w:sdtPr>
+        <w:sdtEndPr/>
         <w:sdtContent>
           <w:r>
             <w:rPr>
@@ -2994,21 +3052,7 @@
         <w:rPr>
           <w:rFonts w:asciiTheme="majorHAnsi" w:hAnsiTheme="majorHAnsi" w:cstheme="majorHAnsi"/>
         </w:rPr>
-        <w:t xml:space="preserve"> (pattern “CLI</w:t>
-      </w:r>
-      <w:proofErr w:type="gramStart"/>
-      <w:r>
-        <w:rPr>
-          <w:rFonts w:asciiTheme="majorHAnsi" w:hAnsiTheme="majorHAnsi" w:cstheme="majorHAnsi"/>
-        </w:rPr>
-        <w:t>-[</w:t>
-      </w:r>
-      <w:proofErr w:type="gramEnd"/>
-      <w:r>
-        <w:rPr>
-          <w:rFonts w:asciiTheme="majorHAnsi" w:hAnsiTheme="majorHAnsi" w:cstheme="majorHAnsi"/>
-        </w:rPr>
-        <w:t xml:space="preserve">0-9]{4}”, not blank, unique), a </w:t>
+        <w:t xml:space="preserve"> (pattern “CLI-[0-9]{4}”, not blank, unique), a </w:t>
       </w:r>
       <w:r>
         <w:rPr>
@@ -3090,6 +3134,7 @@
           <w15:appearance w15:val="hidden"/>
           <w:text/>
         </w:sdtPr>
+        <w:sdtEndPr/>
         <w:sdtContent>
           <w:r>
             <w:rPr>
@@ -3245,6 +3290,7 @@
           <w15:appearance w15:val="hidden"/>
           <w:text/>
         </w:sdtPr>
+        <w:sdtEndPr/>
         <w:sdtContent>
           <w:r>
             <w:rPr>
@@ -3297,6 +3343,7 @@
           <w15:appearance w15:val="hidden"/>
           <w:text/>
         </w:sdtPr>
+        <w:sdtEndPr/>
         <w:sdtContent>
           <w:r>
             <w:rPr>
@@ -3351,6 +3398,7 @@
           <w15:appearance w15:val="hidden"/>
           <w:text/>
         </w:sdtPr>
+        <w:sdtEndPr/>
         <w:sdtContent>
           <w:r>
             <w:rPr>
@@ -3392,16 +3440,8 @@
           <w:rFonts w:cstheme="majorHAnsi"/>
         </w:rPr>
         <w:lastRenderedPageBreak/>
-        <w:t xml:space="preserve">SUPPLEMENTARY Deliverable D03: implementing </w:t>
-      </w:r>
-      <w:proofErr w:type="gramStart"/>
-      <w:r>
-        <w:rPr>
-          <w:rFonts w:cstheme="majorHAnsi"/>
-        </w:rPr>
-        <w:t>features</w:t>
-      </w:r>
-      <w:proofErr w:type="gramEnd"/>
+        <w:t>SUPPLEMENTARY Deliverable D03: implementing features</w:t>
+      </w:r>
     </w:p>
     <w:p>
       <w:pPr>
@@ -3509,6 +3549,7 @@
           </w:placeholder>
           <w:text/>
         </w:sdtPr>
+        <w:sdtEndPr/>
         <w:sdtContent>
           <w:r>
             <w:rPr>
@@ -3588,6 +3629,7 @@
           </w:placeholder>
           <w:text/>
         </w:sdtPr>
+        <w:sdtEndPr/>
         <w:sdtContent>
           <w:r>
             <w:rPr>
@@ -3738,6 +3780,7 @@
           <w15:appearance w15:val="hidden"/>
           <w:text/>
         </w:sdtPr>
+        <w:sdtEndPr/>
         <w:sdtContent>
           <w:r>
             <w:rPr>
@@ -3861,6 +3904,7 @@
           <w15:appearance w15:val="hidden"/>
           <w:text/>
         </w:sdtPr>
+        <w:sdtEndPr/>
         <w:sdtContent>
           <w:r>
             <w:rPr>
@@ -3912,6 +3956,7 @@
           </w:placeholder>
           <w:text/>
         </w:sdtPr>
+        <w:sdtEndPr/>
         <w:sdtContent>
           <w:r>
             <w:rPr>
@@ -3963,6 +4008,7 @@
           </w:placeholder>
           <w:text/>
         </w:sdtPr>
+        <w:sdtEndPr/>
         <w:sdtContent>
           <w:r>
             <w:rPr>
@@ -4168,6 +4214,7 @@
           </w:placeholder>
           <w:text/>
         </w:sdtPr>
+        <w:sdtEndPr/>
         <w:sdtContent>
           <w:r>
             <w:rPr>
@@ -4219,6 +4266,7 @@
           </w:placeholder>
           <w:text/>
         </w:sdtPr>
+        <w:sdtEndPr/>
         <w:sdtContent>
           <w:r>
             <w:rPr>
@@ -4278,7 +4326,7 @@
 </file>
 
 <file path=word/numbering.xml><?xml version="1.0" encoding="utf-8"?>
-<w:numbering xmlns:wpc="http://schemas.microsoft.com/office/word/2010/wordprocessingCanvas" xmlns:cx="http://schemas.microsoft.com/office/drawing/2014/chartex" xmlns:cx1="http://schemas.microsoft.com/office/drawing/2015/9/8/chartex" xmlns:cx2="http://schemas.microsoft.com/office/drawing/2015/10/21/chartex" xmlns:cx3="http://schemas.microsoft.com/office/drawing/2016/5/9/chartex" xmlns:cx4="http://schemas.microsoft.com/office/drawing/2016/5/10/chartex" xmlns:cx5="http://schemas.microsoft.com/office/drawing/2016/5/11/chartex" xmlns:cx6="http://schemas.microsoft.com/office/drawing/2016/5/12/chartex" xmlns:cx7="http://schemas.microsoft.com/office/drawing/2016/5/13/chartex" xmlns:cx8="http://schemas.microsoft.com/office/drawing/2016/5/14/chartex" xmlns:mc="http://schemas.openxmlformats.org/markup-compatibility/2006" xmlns:aink="http://schemas.microsoft.com/office/drawing/2016/ink" xmlns:am3d="http://schemas.microsoft.com/office/drawing/2017/model3d" xmlns:o="urn:schemas-microsoft-com:office:office" xmlns:oel="http://schemas.microsoft.com/office/2019/extlst" xmlns:r="http://schemas.openxmlformats.org/officeDocument/2006/relationships" xmlns:m="http://schemas.openxmlformats.org/officeDocument/2006/math" xmlns:v="urn:schemas-microsoft-com:vml" xmlns:wp14="http://schemas.microsoft.com/office/word/2010/wordprocessingDrawing" xmlns:wp="http://schemas.openxmlformats.org/drawingml/2006/wordprocessingDrawing" xmlns:w10="urn:schemas-microsoft-com:office:word" xmlns:w="http://schemas.openxmlformats.org/wordprocessingml/2006/main" xmlns:w14="http://schemas.microsoft.com/office/word/2010/wordml" xmlns:w15="http://schemas.microsoft.com/office/word/2012/wordml" xmlns:w16cex="http://schemas.microsoft.com/office/word/2018/wordml/cex" xmlns:w16cid="http://schemas.microsoft.com/office/word/2016/wordml/cid" xmlns:w16="http://schemas.microsoft.com/office/word/2018/wordml" xmlns:w16sdtdh="http://schemas.microsoft.com/office/word/2020/wordml/sdtdatahash" xmlns:w16se="http://schemas.microsoft.com/office/word/2015/wordml/symex" xmlns:wpg="http://schemas.microsoft.com/office/word/2010/wordprocessingGroup" xmlns:wpi="http://schemas.microsoft.com/office/word/2010/wordprocessingInk" xmlns:wne="http://schemas.microsoft.com/office/word/2006/wordml" xmlns:wps="http://schemas.microsoft.com/office/word/2010/wordprocessingShape" mc:Ignorable="w14 w15 w16se w16cid w16 w16cex w16sdtdh wp14">
+<w:numbering xmlns:wpc="http://schemas.microsoft.com/office/word/2010/wordprocessingCanvas" xmlns:cx="http://schemas.microsoft.com/office/drawing/2014/chartex" xmlns:cx1="http://schemas.microsoft.com/office/drawing/2015/9/8/chartex" xmlns:cx2="http://schemas.microsoft.com/office/drawing/2015/10/21/chartex" xmlns:cx3="http://schemas.microsoft.com/office/drawing/2016/5/9/chartex" xmlns:cx4="http://schemas.microsoft.com/office/drawing/2016/5/10/chartex" xmlns:cx5="http://schemas.microsoft.com/office/drawing/2016/5/11/chartex" xmlns:cx6="http://schemas.microsoft.com/office/drawing/2016/5/12/chartex" xmlns:cx7="http://schemas.microsoft.com/office/drawing/2016/5/13/chartex" xmlns:cx8="http://schemas.microsoft.com/office/drawing/2016/5/14/chartex" xmlns:mc="http://schemas.openxmlformats.org/markup-compatibility/2006" xmlns:aink="http://schemas.microsoft.com/office/drawing/2016/ink" xmlns:am3d="http://schemas.microsoft.com/office/drawing/2017/model3d" xmlns:o="urn:schemas-microsoft-com:office:office" xmlns:r="http://schemas.openxmlformats.org/officeDocument/2006/relationships" xmlns:m="http://schemas.openxmlformats.org/officeDocument/2006/math" xmlns:v="urn:schemas-microsoft-com:vml" xmlns:wp14="http://schemas.microsoft.com/office/word/2010/wordprocessingDrawing" xmlns:wp="http://schemas.openxmlformats.org/drawingml/2006/wordprocessingDrawing" xmlns:w10="urn:schemas-microsoft-com:office:word" xmlns:w="http://schemas.openxmlformats.org/wordprocessingml/2006/main" xmlns:w14="http://schemas.microsoft.com/office/word/2010/wordml" xmlns:w15="http://schemas.microsoft.com/office/word/2012/wordml" xmlns:w16cex="http://schemas.microsoft.com/office/word/2018/wordml/cex" xmlns:w16cid="http://schemas.microsoft.com/office/word/2016/wordml/cid" xmlns:w16="http://schemas.microsoft.com/office/word/2018/wordml" xmlns:w16se="http://schemas.microsoft.com/office/word/2015/wordml/symex" xmlns:wpg="http://schemas.microsoft.com/office/word/2010/wordprocessingGroup" xmlns:wpi="http://schemas.microsoft.com/office/word/2010/wordprocessingInk" xmlns:wne="http://schemas.microsoft.com/office/word/2006/wordml" xmlns:wps="http://schemas.microsoft.com/office/word/2010/wordprocessingShape" mc:Ignorable="w14 w15 w16se w16cid w16 w16cex wp14">
   <w:abstractNum w:abstractNumId="0" w15:restartNumberingAfterBreak="0">
     <w:nsid w:val="3C204ED6"/>
     <w:multiLevelType w:val="hybridMultilevel"/>
@@ -4609,20 +4657,20 @@
       </w:rPr>
     </w:lvl>
   </w:abstractNum>
-  <w:num w:numId="1" w16cid:durableId="85154572">
+  <w:num w:numId="1">
     <w:abstractNumId w:val="2"/>
   </w:num>
-  <w:num w:numId="2" w16cid:durableId="1721858305">
+  <w:num w:numId="2">
     <w:abstractNumId w:val="0"/>
   </w:num>
-  <w:num w:numId="3" w16cid:durableId="76293330">
+  <w:num w:numId="3">
     <w:abstractNumId w:val="1"/>
   </w:num>
 </w:numbering>
 </file>
 
 <file path=word/styles.xml><?xml version="1.0" encoding="utf-8"?>
-<w:styles xmlns:mc="http://schemas.openxmlformats.org/markup-compatibility/2006" xmlns:r="http://schemas.openxmlformats.org/officeDocument/2006/relationships" xmlns:w="http://schemas.openxmlformats.org/wordprocessingml/2006/main" xmlns:w14="http://schemas.microsoft.com/office/word/2010/wordml" xmlns:w15="http://schemas.microsoft.com/office/word/2012/wordml" xmlns:w16cex="http://schemas.microsoft.com/office/word/2018/wordml/cex" xmlns:w16cid="http://schemas.microsoft.com/office/word/2016/wordml/cid" xmlns:w16="http://schemas.microsoft.com/office/word/2018/wordml" xmlns:w16sdtdh="http://schemas.microsoft.com/office/word/2020/wordml/sdtdatahash" xmlns:w16se="http://schemas.microsoft.com/office/word/2015/wordml/symex" mc:Ignorable="w14 w15 w16se w16cid w16 w16cex w16sdtdh">
+<w:styles xmlns:mc="http://schemas.openxmlformats.org/markup-compatibility/2006" xmlns:r="http://schemas.openxmlformats.org/officeDocument/2006/relationships" xmlns:w="http://schemas.openxmlformats.org/wordprocessingml/2006/main" xmlns:w14="http://schemas.microsoft.com/office/word/2010/wordml" xmlns:w15="http://schemas.microsoft.com/office/word/2012/wordml" xmlns:w16cex="http://schemas.microsoft.com/office/word/2018/wordml/cex" xmlns:w16cid="http://schemas.microsoft.com/office/word/2016/wordml/cid" xmlns:w16="http://schemas.microsoft.com/office/word/2018/wordml" xmlns:w16se="http://schemas.microsoft.com/office/word/2015/wordml/symex" mc:Ignorable="w14 w15 w16se w16cid w16 w16cex">
   <w:docDefaults>
     <w:rPrDefault>
       <w:rPr>
@@ -5236,7 +5284,7 @@
 </file>
 
 <file path=word/glossary/document.xml><?xml version="1.0" encoding="utf-8"?>
-<w:glossaryDocument xmlns:wpc="http://schemas.microsoft.com/office/word/2010/wordprocessingCanvas" xmlns:cx="http://schemas.microsoft.com/office/drawing/2014/chartex" xmlns:cx1="http://schemas.microsoft.com/office/drawing/2015/9/8/chartex" xmlns:cx2="http://schemas.microsoft.com/office/drawing/2015/10/21/chartex" xmlns:cx3="http://schemas.microsoft.com/office/drawing/2016/5/9/chartex" xmlns:cx4="http://schemas.microsoft.com/office/drawing/2016/5/10/chartex" xmlns:cx5="http://schemas.microsoft.com/office/drawing/2016/5/11/chartex" xmlns:cx6="http://schemas.microsoft.com/office/drawing/2016/5/12/chartex" xmlns:cx7="http://schemas.microsoft.com/office/drawing/2016/5/13/chartex" xmlns:cx8="http://schemas.microsoft.com/office/drawing/2016/5/14/chartex" xmlns:mc="http://schemas.openxmlformats.org/markup-compatibility/2006" xmlns:aink="http://schemas.microsoft.com/office/drawing/2016/ink" xmlns:am3d="http://schemas.microsoft.com/office/drawing/2017/model3d" xmlns:o="urn:schemas-microsoft-com:office:office" xmlns:oel="http://schemas.microsoft.com/office/2019/extlst" xmlns:r="http://schemas.openxmlformats.org/officeDocument/2006/relationships" xmlns:m="http://schemas.openxmlformats.org/officeDocument/2006/math" xmlns:v="urn:schemas-microsoft-com:vml" xmlns:wp14="http://schemas.microsoft.com/office/word/2010/wordprocessingDrawing" xmlns:wp="http://schemas.openxmlformats.org/drawingml/2006/wordprocessingDrawing" xmlns:w10="urn:schemas-microsoft-com:office:word" xmlns:w="http://schemas.openxmlformats.org/wordprocessingml/2006/main" xmlns:w14="http://schemas.microsoft.com/office/word/2010/wordml" xmlns:w15="http://schemas.microsoft.com/office/word/2012/wordml" xmlns:w16cex="http://schemas.microsoft.com/office/word/2018/wordml/cex" xmlns:w16cid="http://schemas.microsoft.com/office/word/2016/wordml/cid" xmlns:w16="http://schemas.microsoft.com/office/word/2018/wordml" xmlns:w16sdtdh="http://schemas.microsoft.com/office/word/2020/wordml/sdtdatahash" xmlns:w16se="http://schemas.microsoft.com/office/word/2015/wordml/symex" xmlns:wpg="http://schemas.microsoft.com/office/word/2010/wordprocessingGroup" xmlns:wpi="http://schemas.microsoft.com/office/word/2010/wordprocessingInk" xmlns:wne="http://schemas.microsoft.com/office/word/2006/wordml" xmlns:wps="http://schemas.microsoft.com/office/word/2010/wordprocessingShape" mc:Ignorable="w14 w15 w16se w16cid w16 w16cex w16sdtdh wp14">
+<w:glossaryDocument xmlns:wpc="http://schemas.microsoft.com/office/word/2010/wordprocessingCanvas" xmlns:cx="http://schemas.microsoft.com/office/drawing/2014/chartex" xmlns:cx1="http://schemas.microsoft.com/office/drawing/2015/9/8/chartex" xmlns:cx2="http://schemas.microsoft.com/office/drawing/2015/10/21/chartex" xmlns:cx3="http://schemas.microsoft.com/office/drawing/2016/5/9/chartex" xmlns:cx4="http://schemas.microsoft.com/office/drawing/2016/5/10/chartex" xmlns:cx5="http://schemas.microsoft.com/office/drawing/2016/5/11/chartex" xmlns:cx6="http://schemas.microsoft.com/office/drawing/2016/5/12/chartex" xmlns:cx7="http://schemas.microsoft.com/office/drawing/2016/5/13/chartex" xmlns:cx8="http://schemas.microsoft.com/office/drawing/2016/5/14/chartex" xmlns:mc="http://schemas.openxmlformats.org/markup-compatibility/2006" xmlns:aink="http://schemas.microsoft.com/office/drawing/2016/ink" xmlns:am3d="http://schemas.microsoft.com/office/drawing/2017/model3d" xmlns:o="urn:schemas-microsoft-com:office:office" xmlns:r="http://schemas.openxmlformats.org/officeDocument/2006/relationships" xmlns:m="http://schemas.openxmlformats.org/officeDocument/2006/math" xmlns:v="urn:schemas-microsoft-com:vml" xmlns:wp14="http://schemas.microsoft.com/office/word/2010/wordprocessingDrawing" xmlns:wp="http://schemas.openxmlformats.org/drawingml/2006/wordprocessingDrawing" xmlns:w10="urn:schemas-microsoft-com:office:word" xmlns:w="http://schemas.openxmlformats.org/wordprocessingml/2006/main" xmlns:w14="http://schemas.microsoft.com/office/word/2010/wordml" xmlns:w15="http://schemas.microsoft.com/office/word/2012/wordml" xmlns:w16cex="http://schemas.microsoft.com/office/word/2018/wordml/cex" xmlns:w16cid="http://schemas.microsoft.com/office/word/2016/wordml/cid" xmlns:w16="http://schemas.microsoft.com/office/word/2018/wordml" xmlns:w16se="http://schemas.microsoft.com/office/word/2015/wordml/symex" xmlns:wpg="http://schemas.microsoft.com/office/word/2010/wordprocessingGroup" xmlns:wpi="http://schemas.microsoft.com/office/word/2010/wordprocessingInk" xmlns:wne="http://schemas.microsoft.com/office/word/2006/wordml" xmlns:wps="http://schemas.microsoft.com/office/word/2010/wordprocessingShape" mc:Ignorable="w14 w15 w16se w16cid w16 w16cex wp14">
   <w:docParts>
     <w:docPart>
       <w:docPartPr>
@@ -6113,7 +6161,7 @@
 </file>
 
 <file path=word/glossary/fontTable.xml><?xml version="1.0" encoding="utf-8"?>
-<w:fonts xmlns:mc="http://schemas.openxmlformats.org/markup-compatibility/2006" xmlns:r="http://schemas.openxmlformats.org/officeDocument/2006/relationships" xmlns:w="http://schemas.openxmlformats.org/wordprocessingml/2006/main" xmlns:w14="http://schemas.microsoft.com/office/word/2010/wordml" xmlns:w15="http://schemas.microsoft.com/office/word/2012/wordml" xmlns:w16cex="http://schemas.microsoft.com/office/word/2018/wordml/cex" xmlns:w16cid="http://schemas.microsoft.com/office/word/2016/wordml/cid" xmlns:w16="http://schemas.microsoft.com/office/word/2018/wordml" xmlns:w16sdtdh="http://schemas.microsoft.com/office/word/2020/wordml/sdtdatahash" xmlns:w16se="http://schemas.microsoft.com/office/word/2015/wordml/symex" mc:Ignorable="w14 w15 w16se w16cid w16 w16cex w16sdtdh">
+<w:fonts xmlns:mc="http://schemas.openxmlformats.org/markup-compatibility/2006" xmlns:r="http://schemas.openxmlformats.org/officeDocument/2006/relationships" xmlns:w="http://schemas.openxmlformats.org/wordprocessingml/2006/main" xmlns:w14="http://schemas.microsoft.com/office/word/2010/wordml" xmlns:w15="http://schemas.microsoft.com/office/word/2012/wordml" xmlns:w16cex="http://schemas.microsoft.com/office/word/2018/wordml/cex" xmlns:w16cid="http://schemas.microsoft.com/office/word/2016/wordml/cid" xmlns:w16="http://schemas.microsoft.com/office/word/2018/wordml" xmlns:w16se="http://schemas.microsoft.com/office/word/2015/wordml/symex" mc:Ignorable="w14 w15 w16se w16cid w16 w16cex">
   <w:font w:name="Wingdings">
     <w:panose1 w:val="05000000000000000000"/>
     <w:charset w:val="02"/>
@@ -6147,14 +6195,14 @@
     <w:charset w:val="00"/>
     <w:family w:val="swiss"/>
     <w:pitch w:val="variable"/>
-    <w:sig w:usb0="E4002EFF" w:usb1="C200247B" w:usb2="00000009" w:usb3="00000000" w:csb0="000001FF" w:csb1="00000000"/>
+    <w:sig w:usb0="E4002EFF" w:usb1="C000247B" w:usb2="00000009" w:usb3="00000000" w:csb0="000001FF" w:csb1="00000000"/>
   </w:font>
   <w:font w:name="Calibri Light">
     <w:panose1 w:val="020F0302020204030204"/>
     <w:charset w:val="00"/>
     <w:family w:val="swiss"/>
     <w:pitch w:val="variable"/>
-    <w:sig w:usb0="E4002EFF" w:usb1="C200247B" w:usb2="00000009" w:usb3="00000000" w:csb0="000001FF" w:csb1="00000000"/>
+    <w:sig w:usb0="E4002EFF" w:usb1="C000247B" w:usb2="00000009" w:usb3="00000000" w:csb0="000001FF" w:csb1="00000000"/>
   </w:font>
   <w:font w:name="Cambria Math">
     <w:panose1 w:val="02040503050406030204"/>
@@ -6167,7 +6215,7 @@
 </file>
 
 <file path=word/glossary/settings.xml><?xml version="1.0" encoding="utf-8"?>
-<w:settings xmlns:mc="http://schemas.openxmlformats.org/markup-compatibility/2006" xmlns:o="urn:schemas-microsoft-com:office:office" xmlns:r="http://schemas.openxmlformats.org/officeDocument/2006/relationships" xmlns:m="http://schemas.openxmlformats.org/officeDocument/2006/math" xmlns:v="urn:schemas-microsoft-com:vml" xmlns:w10="urn:schemas-microsoft-com:office:word" xmlns:w="http://schemas.openxmlformats.org/wordprocessingml/2006/main" xmlns:w14="http://schemas.microsoft.com/office/word/2010/wordml" xmlns:w15="http://schemas.microsoft.com/office/word/2012/wordml" xmlns:w16cex="http://schemas.microsoft.com/office/word/2018/wordml/cex" xmlns:w16cid="http://schemas.microsoft.com/office/word/2016/wordml/cid" xmlns:w16="http://schemas.microsoft.com/office/word/2018/wordml" xmlns:w16sdtdh="http://schemas.microsoft.com/office/word/2020/wordml/sdtdatahash" xmlns:w16se="http://schemas.microsoft.com/office/word/2015/wordml/symex" xmlns:sl="http://schemas.openxmlformats.org/schemaLibrary/2006/main" mc:Ignorable="w14 w15 w16se w16cid w16 w16cex w16sdtdh">
+<w:settings xmlns:mc="http://schemas.openxmlformats.org/markup-compatibility/2006" xmlns:o="urn:schemas-microsoft-com:office:office" xmlns:r="http://schemas.openxmlformats.org/officeDocument/2006/relationships" xmlns:m="http://schemas.openxmlformats.org/officeDocument/2006/math" xmlns:v="urn:schemas-microsoft-com:vml" xmlns:w10="urn:schemas-microsoft-com:office:word" xmlns:w="http://schemas.openxmlformats.org/wordprocessingml/2006/main" xmlns:w14="http://schemas.microsoft.com/office/word/2010/wordml" xmlns:w15="http://schemas.microsoft.com/office/word/2012/wordml" xmlns:w16cex="http://schemas.microsoft.com/office/word/2018/wordml/cex" xmlns:w16cid="http://schemas.microsoft.com/office/word/2016/wordml/cid" xmlns:w16="http://schemas.microsoft.com/office/word/2018/wordml" xmlns:w16se="http://schemas.microsoft.com/office/word/2015/wordml/symex" xmlns:sl="http://schemas.openxmlformats.org/schemaLibrary/2006/main" mc:Ignorable="w14 w15 w16se w16cid w16 w16cex">
   <w:view w:val="normal"/>
   <w:defaultTabStop w:val="708"/>
   <w:hyphenationZone w:val="425"/>
@@ -6183,7 +6231,9 @@
   </w:compat>
   <w:rsids>
     <w:rsidRoot w:val="004D7778"/>
+    <w:rsid w:val="002539E7"/>
     <w:rsid w:val="004D7778"/>
+    <w:rsid w:val="00992466"/>
   </w:rsids>
   <m:mathPr>
     <m:mathFont m:val="Cambria Math"/>
@@ -6207,7 +6257,7 @@
 </file>
 
 <file path=word/glossary/styles.xml><?xml version="1.0" encoding="utf-8"?>
-<w:styles xmlns:mc="http://schemas.openxmlformats.org/markup-compatibility/2006" xmlns:r="http://schemas.openxmlformats.org/officeDocument/2006/relationships" xmlns:w="http://schemas.openxmlformats.org/wordprocessingml/2006/main" xmlns:w14="http://schemas.microsoft.com/office/word/2010/wordml" xmlns:w15="http://schemas.microsoft.com/office/word/2012/wordml" xmlns:w16cex="http://schemas.microsoft.com/office/word/2018/wordml/cex" xmlns:w16cid="http://schemas.microsoft.com/office/word/2016/wordml/cid" xmlns:w16="http://schemas.microsoft.com/office/word/2018/wordml" xmlns:w16sdtdh="http://schemas.microsoft.com/office/word/2020/wordml/sdtdatahash" xmlns:w16se="http://schemas.microsoft.com/office/word/2015/wordml/symex" mc:Ignorable="w14 w15 w16se w16cid w16 w16cex w16sdtdh">
+<w:styles xmlns:mc="http://schemas.openxmlformats.org/markup-compatibility/2006" xmlns:r="http://schemas.openxmlformats.org/officeDocument/2006/relationships" xmlns:w="http://schemas.openxmlformats.org/wordprocessingml/2006/main" xmlns:w14="http://schemas.microsoft.com/office/word/2010/wordml" xmlns:w15="http://schemas.microsoft.com/office/word/2012/wordml" xmlns:w16cex="http://schemas.microsoft.com/office/word/2018/wordml/cex" xmlns:w16cid="http://schemas.microsoft.com/office/word/2016/wordml/cid" xmlns:w16="http://schemas.microsoft.com/office/word/2018/wordml" xmlns:w16se="http://schemas.microsoft.com/office/word/2015/wordml/symex" mc:Ignorable="w14 w15 w16se w16cid w16 w16cex">
   <w:docDefaults>
     <w:rPrDefault>
       <w:rPr>
@@ -6768,7 +6818,7 @@
 </file>
 
 <file path=word/glossary/webSettings.xml><?xml version="1.0" encoding="utf-8"?>
-<w:webSettings xmlns:mc="http://schemas.openxmlformats.org/markup-compatibility/2006" xmlns:r="http://schemas.openxmlformats.org/officeDocument/2006/relationships" xmlns:w="http://schemas.openxmlformats.org/wordprocessingml/2006/main" xmlns:w14="http://schemas.microsoft.com/office/word/2010/wordml" xmlns:w15="http://schemas.microsoft.com/office/word/2012/wordml" xmlns:w16cex="http://schemas.microsoft.com/office/word/2018/wordml/cex" xmlns:w16cid="http://schemas.microsoft.com/office/word/2016/wordml/cid" xmlns:w16="http://schemas.microsoft.com/office/word/2018/wordml" xmlns:w16sdtdh="http://schemas.microsoft.com/office/word/2020/wordml/sdtdatahash" xmlns:w16se="http://schemas.microsoft.com/office/word/2015/wordml/symex" mc:Ignorable="w14 w15 w16se w16cid w16 w16cex w16sdtdh">
+<w:webSettings xmlns:mc="http://schemas.openxmlformats.org/markup-compatibility/2006" xmlns:r="http://schemas.openxmlformats.org/officeDocument/2006/relationships" xmlns:w="http://schemas.openxmlformats.org/wordprocessingml/2006/main" xmlns:w14="http://schemas.microsoft.com/office/word/2010/wordml" xmlns:w15="http://schemas.microsoft.com/office/word/2012/wordml" xmlns:w16cex="http://schemas.microsoft.com/office/word/2018/wordml/cex" xmlns:w16cid="http://schemas.microsoft.com/office/word/2016/wordml/cid" xmlns:w16="http://schemas.microsoft.com/office/word/2018/wordml" xmlns:w16se="http://schemas.microsoft.com/office/word/2015/wordml/symex" mc:Ignorable="w14 w15 w16se w16cid w16 w16cex">
   <w:optimizeForBrowser/>
   <w:allowPNG/>
 </w:webSettings>

</xml_diff>